<commit_message>
Ajout cahier de charge technique
</commit_message>
<xml_diff>
--- a/Rapports&Delivrables/Documents/Features/01 Login&Authentification/AnalyseTechnique.docx
+++ b/Rapports&Delivrables/Documents/Features/01 Login&Authentification/AnalyseTechnique.docx
@@ -113,7 +113,7 @@
     <w:p>
       <w:r>
         <w:pict w14:anchorId="176ADDEF">
-          <v:rect id="_x0000_i1087" style="width:0;height:1.5pt" o:hralign="center" o:hrstd="t" o:hr="t" fillcolor="#a0a0a0" stroked="f"/>
+          <v:rect id="_x0000_i1025" style="width:0;height:1.5pt" o:hralign="center" o:hrstd="t" o:hr="t" fillcolor="#a0a0a0" stroked="f"/>
         </w:pict>
       </w:r>
     </w:p>
@@ -197,10 +197,7 @@
         </w:numPr>
       </w:pPr>
       <w:r>
-        <w:t>Intégration fluide avec les autres modules (gestion des tâches, utilisateurs, supervision).</w:t>
-      </w:r>
-      <w:r>
-        <w:t xml:space="preserve"> </w:t>
+        <w:t xml:space="preserve">Intégration fluide avec les autres modules (gestion des tâches, utilisateurs, supervision). </w:t>
       </w:r>
     </w:p>
     <w:p>
@@ -272,6 +269,7 @@
             <w:hideMark/>
           </w:tcPr>
           <w:p>
+            <w:bookmarkStart w:id="0" w:name="_Hlk214721021"/>
             <w:r>
               <w:t>Sécurité</w:t>
             </w:r>
@@ -437,10 +435,11 @@
         </w:tc>
       </w:tr>
     </w:tbl>
+    <w:bookmarkEnd w:id="0"/>
     <w:p>
       <w:r>
         <w:pict w14:anchorId="3412188D">
-          <v:rect id="_x0000_i1090" style="width:0;height:1.5pt" o:hralign="center" o:hrstd="t" o:hr="t" fillcolor="#a0a0a0" stroked="f"/>
+          <v:rect id="_x0000_i1026" style="width:0;height:1.5pt" o:hralign="center" o:hrstd="t" o:hr="t" fillcolor="#a0a0a0" stroked="f"/>
         </w:pict>
       </w:r>
     </w:p>
@@ -757,7 +756,7 @@
     <w:p>
       <w:r>
         <w:pict w14:anchorId="3544A666">
-          <v:rect id="_x0000_i1091" style="width:0;height:1.5pt" o:hralign="center" o:hrstd="t" o:hr="t" fillcolor="#a0a0a0" stroked="f"/>
+          <v:rect id="_x0000_i1027" style="width:0;height:1.5pt" o:hralign="center" o:hrstd="t" o:hr="t" fillcolor="#a0a0a0" stroked="f"/>
         </w:pict>
       </w:r>
     </w:p>
@@ -846,43 +845,29 @@
                 <w:b/>
                 <w:bCs/>
               </w:rPr>
-              <w:t>ASP.NET Core Identity</w:t>
-            </w:r>
-            <w:r>
+              <w:t xml:space="preserve">ASP.NET Core Identity </w:t>
+            </w:r>
+          </w:p>
+        </w:tc>
+        <w:tc>
+          <w:tcPr>
+            <w:tcW w:w="1676" w:type="dxa"/>
+            <w:hideMark/>
+          </w:tcPr>
+          <w:p>
+            <w:pPr>
+              <w:spacing w:after="160" w:line="278" w:lineRule="auto"/>
               <w:rPr>
                 <w:b/>
                 <w:bCs/>
               </w:rPr>
-              <w:t xml:space="preserve"> </w:t>
-            </w:r>
-          </w:p>
-        </w:tc>
-        <w:tc>
-          <w:tcPr>
-            <w:tcW w:w="1676" w:type="dxa"/>
-            <w:hideMark/>
-          </w:tcPr>
-          <w:p>
-            <w:pPr>
-              <w:spacing w:after="160" w:line="278" w:lineRule="auto"/>
+            </w:pPr>
+            <w:r>
               <w:rPr>
                 <w:b/>
                 <w:bCs/>
               </w:rPr>
-            </w:pPr>
-            <w:r>
-              <w:rPr>
-                <w:b/>
-                <w:bCs/>
-              </w:rPr>
-              <w:t>Auth0 (SaaS)</w:t>
-            </w:r>
-            <w:r>
-              <w:rPr>
-                <w:b/>
-                <w:bCs/>
-              </w:rPr>
-              <w:t xml:space="preserve"> </w:t>
+              <w:t xml:space="preserve">Auth0 (SaaS) </w:t>
             </w:r>
           </w:p>
         </w:tc>
@@ -1506,6 +1491,7 @@
           <w:szCs w:val="24"/>
         </w:rPr>
       </w:pPr>
+      <w:bookmarkStart w:id="1" w:name="_Hlk214721439"/>
       <w:r>
         <w:rPr>
           <w:rFonts w:eastAsiaTheme="minorHAnsi" w:cstheme="minorBidi"/>
@@ -1516,6 +1502,7 @@
         <w:t>ASP.NET Core Identity</w:t>
       </w:r>
     </w:p>
+    <w:bookmarkEnd w:id="1"/>
     <w:p>
       <w:pPr>
         <w:pStyle w:val="Titre3"/>
@@ -1525,6 +1512,7 @@
       </w:r>
     </w:p>
     <w:p>
+      <w:bookmarkStart w:id="2" w:name="_Hlk214721461"/>
       <w:r>
         <w:t xml:space="preserve">Cette solution offre le meilleur compromis entre </w:t>
       </w:r>
@@ -1576,9 +1564,10 @@
       <w:r>
         <w:t xml:space="preserve"> (support des rôles, authentification externe, 2FA). Elle répond parfaitement aux exigences du projet sans dépendre d’un service tiers.</w:t>
       </w:r>
+      <w:bookmarkEnd w:id="2"/>
       <w:r>
         <w:pict w14:anchorId="7D6C0CE9">
-          <v:rect id="_x0000_i1105" style="width:0;height:1.5pt" o:hralign="center" o:hrstd="t" o:hr="t" fillcolor="#a0a0a0" stroked="f"/>
+          <v:rect id="_x0000_i1028" style="width:0;height:1.5pt" o:hralign="center" o:hrstd="t" o:hr="t" fillcolor="#a0a0a0" stroked="f"/>
         </w:pict>
       </w:r>
     </w:p>
@@ -1691,7 +1680,7 @@
       </w:r>
       <w:r>
         <w:pict w14:anchorId="353848A5">
-          <v:rect id="_x0000_i1094" style="width:0;height:1.5pt" o:hralign="center" o:hrstd="t" o:hr="t" fillcolor="#a0a0a0" stroked="f"/>
+          <v:rect id="_x0000_i1029" style="width:0;height:1.5pt" o:hralign="center" o:hrstd="t" o:hr="t" fillcolor="#a0a0a0" stroked="f"/>
         </w:pict>
       </w:r>
     </w:p>
@@ -1902,7 +1891,7 @@
     <w:p>
       <w:r>
         <w:pict w14:anchorId="4B47C17A">
-          <v:rect id="_x0000_i1095" style="width:0;height:1.5pt" o:hralign="center" o:hrstd="t" o:hr="t" fillcolor="#a0a0a0" stroked="f"/>
+          <v:rect id="_x0000_i1030" style="width:0;height:1.5pt" o:hralign="center" o:hrstd="t" o:hr="t" fillcolor="#a0a0a0" stroked="f"/>
         </w:pict>
       </w:r>
     </w:p>
@@ -3082,6 +3071,7 @@
   <w:style w:type="character" w:default="1" w:styleId="Policepardfaut">
     <w:name w:val="Default Paragraph Font"/>
     <w:uiPriority w:val="1"/>
+    <w:semiHidden/>
     <w:unhideWhenUsed/>
   </w:style>
   <w:style w:type="table" w:default="1" w:styleId="TableauNormal">

</xml_diff>